<commit_message>
report updated - parallel sort
</commit_message>
<xml_diff>
--- a/src/main/java/edu/neu/coe/info6205/sort/par/Assignment_5_Parallel_Sort_Conclusion_Report.docx
+++ b/src/main/java/edu/neu/coe/info6205/sort/par/Assignment_5_Parallel_Sort_Conclusion_Report.docx
@@ -136,6 +136,14 @@
         </w:rPr>
         <w:t xml:space="preserve"> </w:t>
       </w:r>
+      <w:r>
+        <w:rPr>
+          <w:rFonts w:ascii="Times New Roman" w:eastAsia="Times New Roman" w:hAnsi="Times New Roman" w:cs="Times New Roman"/>
+          <w:sz w:val="21"/>
+          <w:szCs w:val="21"/>
+        </w:rPr>
+        <w:t>https://github.com/kartikeyhebbar/INFO6205/tree/Spring2024/src/main/java/edu/neu/coe/info6205/sort/par</w:t>
+      </w:r>
     </w:p>
     <w:p>
       <w:pPr>
@@ -260,7 +268,16 @@
           <w:sz w:val="21"/>
           <w:szCs w:val="21"/>
         </w:rPr>
-        <w:t xml:space="preserve"> best ratio where the algorithm performed the best is </w:t>
+        <w:t xml:space="preserve"> </w:t>
+      </w:r>
+      <w:r>
+        <w:rPr>
+          <w:rFonts w:ascii="Times New Roman" w:eastAsia="Times New Roman" w:hAnsi="Times New Roman" w:cs="Times New Roman"/>
+          <w:bCs/>
+          <w:sz w:val="21"/>
+          <w:szCs w:val="21"/>
+        </w:rPr>
+        <w:t xml:space="preserve">ratio where the algorithm performed the best is </w:t>
       </w:r>
       <w:r>
         <w:rPr>
@@ -815,7 +832,6 @@
                 <w:color w:val="000000"/>
                 <w:lang w:val="en-IN" w:eastAsia="en-IN" w:bidi="ar-SA"/>
               </w:rPr>
-              <w:lastRenderedPageBreak/>
               <w:t>Cutoff/Array size</w:t>
             </w:r>
           </w:p>
@@ -10204,16 +10220,7 @@
           <w:sz w:val="21"/>
           <w:szCs w:val="21"/>
         </w:rPr>
-        <w:t xml:space="preserve">Threads: </w:t>
-      </w:r>
-      <w:r>
-        <w:rPr>
-          <w:rFonts w:ascii="Times New Roman" w:eastAsia="Times New Roman" w:hAnsi="Times New Roman" w:cs="Times New Roman"/>
-          <w:bCs/>
-          <w:sz w:val="21"/>
-          <w:szCs w:val="21"/>
-        </w:rPr>
-        <w:t>4</w:t>
+        <w:t>Threads: 4</w:t>
       </w:r>
     </w:p>
     <w:p>
@@ -19728,16 +19735,7 @@
           <w:sz w:val="21"/>
           <w:szCs w:val="21"/>
         </w:rPr>
-        <w:t xml:space="preserve">Threads: </w:t>
-      </w:r>
-      <w:r>
-        <w:rPr>
-          <w:rFonts w:ascii="Times New Roman" w:eastAsia="Times New Roman" w:hAnsi="Times New Roman" w:cs="Times New Roman"/>
-          <w:bCs/>
-          <w:sz w:val="21"/>
-          <w:szCs w:val="21"/>
-        </w:rPr>
-        <w:t>8</w:t>
+        <w:t>Threads: 8</w:t>
       </w:r>
     </w:p>
     <w:p>
@@ -45260,7 +45258,7 @@
           <w:szCs w:val="21"/>
         </w:rPr>
         <w:drawing>
-          <wp:inline distT="0" distB="0" distL="0" distR="0" wp14:anchorId="2352994F" wp14:editId="7C67589D">
+          <wp:inline distT="0" distB="0" distL="0" distR="0" wp14:anchorId="2352994F" wp14:editId="7BF2F11A">
             <wp:extent cx="2056397" cy="3718560"/>
             <wp:effectExtent l="0" t="0" r="1270" b="0"/>
             <wp:docPr id="57614758" name="Picture 5" descr="A screenshot of a computer&#10;&#10;Description automatically generated"/>
@@ -45310,7 +45308,7 @@
           <w:szCs w:val="21"/>
         </w:rPr>
         <w:drawing>
-          <wp:inline distT="0" distB="0" distL="0" distR="0" wp14:anchorId="0370E7B8" wp14:editId="4C3A875A">
+          <wp:inline distT="0" distB="0" distL="0" distR="0" wp14:anchorId="0370E7B8" wp14:editId="561843EE">
             <wp:extent cx="2023735" cy="3672840"/>
             <wp:effectExtent l="0" t="0" r="0" b="3810"/>
             <wp:docPr id="1411928527" name="Picture 6" descr="A screenshot of a computer&#10;&#10;Description automatically generated"/>
@@ -45593,7 +45591,7 @@
           <w:szCs w:val="21"/>
         </w:rPr>
         <w:drawing>
-          <wp:inline distT="0" distB="0" distL="0" distR="0" wp14:anchorId="3B419FBA" wp14:editId="1900BC0A">
+          <wp:inline distT="0" distB="0" distL="0" distR="0" wp14:anchorId="3B419FBA" wp14:editId="0141D86B">
             <wp:extent cx="2275175" cy="3482340"/>
             <wp:effectExtent l="0" t="0" r="0" b="3810"/>
             <wp:docPr id="1352536819" name="Picture 11" descr="A screenshot of a computer&#10;&#10;Description automatically generated"/>
@@ -45794,7 +45792,7 @@
           <w:szCs w:val="21"/>
         </w:rPr>
         <w:drawing>
-          <wp:inline distT="0" distB="0" distL="0" distR="0" wp14:anchorId="36DE0983" wp14:editId="2D7FC04B">
+          <wp:inline distT="0" distB="0" distL="0" distR="0" wp14:anchorId="36DE0983" wp14:editId="039EE19C">
             <wp:extent cx="2371257" cy="3794760"/>
             <wp:effectExtent l="0" t="0" r="0" b="0"/>
             <wp:docPr id="1545123185" name="Picture 15" descr="A screenshot of a computer&#10;&#10;Description automatically generated"/>
@@ -45995,7 +45993,7 @@
           <w:szCs w:val="21"/>
         </w:rPr>
         <w:drawing>
-          <wp:inline distT="0" distB="0" distL="0" distR="0" wp14:anchorId="1BE3E8BA" wp14:editId="1A85A19F">
+          <wp:inline distT="0" distB="0" distL="0" distR="0" wp14:anchorId="1BE3E8BA" wp14:editId="4F7982E1">
             <wp:extent cx="2308860" cy="3431009"/>
             <wp:effectExtent l="0" t="0" r="0" b="0"/>
             <wp:docPr id="1377624581" name="Picture 16"/>
@@ -46045,7 +46043,7 @@
           <w:szCs w:val="21"/>
         </w:rPr>
         <w:drawing>
-          <wp:inline distT="0" distB="0" distL="0" distR="0" wp14:anchorId="06EA1F6F" wp14:editId="67A0AFD0">
+          <wp:inline distT="0" distB="0" distL="0" distR="0" wp14:anchorId="06EA1F6F" wp14:editId="24BBB0C7">
             <wp:extent cx="2331720" cy="3440588"/>
             <wp:effectExtent l="0" t="0" r="0" b="7620"/>
             <wp:docPr id="645549732" name="Picture 17"/>
@@ -46095,7 +46093,7 @@
           <w:szCs w:val="21"/>
         </w:rPr>
         <w:drawing>
-          <wp:inline distT="0" distB="0" distL="0" distR="0" wp14:anchorId="49B6D467" wp14:editId="120F14E1">
+          <wp:inline distT="0" distB="0" distL="0" distR="0" wp14:anchorId="49B6D467" wp14:editId="1B764EDA">
             <wp:extent cx="2099542" cy="3802380"/>
             <wp:effectExtent l="0" t="0" r="0" b="7620"/>
             <wp:docPr id="1766064871" name="Picture 18"/>
@@ -46198,25 +46196,7 @@
           <w:sz w:val="21"/>
           <w:szCs w:val="21"/>
         </w:rPr>
-        <w:t>Cutoff and time values for various thread sizes when array size is 1</w:t>
-      </w:r>
-      <w:r>
-        <w:rPr>
-          <w:rFonts w:ascii="Times New Roman" w:eastAsia="Times New Roman" w:hAnsi="Times New Roman" w:cs="Times New Roman"/>
-          <w:bCs/>
-          <w:sz w:val="21"/>
-          <w:szCs w:val="21"/>
-        </w:rPr>
-        <w:t>6</w:t>
-      </w:r>
-      <w:r>
-        <w:rPr>
-          <w:rFonts w:ascii="Times New Roman" w:eastAsia="Times New Roman" w:hAnsi="Times New Roman" w:cs="Times New Roman"/>
-          <w:bCs/>
-          <w:sz w:val="21"/>
-          <w:szCs w:val="21"/>
-        </w:rPr>
-        <w:t xml:space="preserve"> million.</w:t>
+        <w:t>Cutoff and time values for various thread sizes when array size is 16 million.</w:t>
       </w:r>
     </w:p>
     <w:p>
@@ -46366,6 +46346,7 @@
         <w:rPr>
           <w:rFonts w:ascii="Times New Roman" w:eastAsia="Times New Roman" w:hAnsi="Times New Roman" w:cs="Times New Roman"/>
           <w:bCs/>
+          <w:noProof/>
           <w:sz w:val="21"/>
           <w:szCs w:val="21"/>
         </w:rPr>
@@ -46415,6 +46396,7 @@
         <w:rPr>
           <w:rFonts w:ascii="Times New Roman" w:eastAsia="Times New Roman" w:hAnsi="Times New Roman" w:cs="Times New Roman"/>
           <w:bCs/>
+          <w:noProof/>
           <w:sz w:val="21"/>
           <w:szCs w:val="21"/>
         </w:rPr>

</xml_diff>